<commit_message>
add template 3 todo template 1, 4-6
</commit_message>
<xml_diff>
--- a/web/template/template_2022/template_st_spd_dengan_anggota_1.docx
+++ b/web/template/template_2022/template_st_spd_dengan_anggota_1.docx
@@ -272,6 +272,7 @@
           <w:lang w:val="es-ES"/>
         </w:rPr>
       </w:pPr>
+      <w:bookmarkStart w:id="0" w:name="_GoBack"/>
       <w:r>
         <w:rPr>
           <w:rFonts w:ascii="Arial" w:hAnsi="Arial" w:cs="Arial"/>
@@ -1788,6 +1789,7 @@
           </w:p>
         </w:tc>
       </w:tr>
+      <w:bookmarkEnd w:id="0"/>
     </w:tbl>
     <w:p>
       <w:pPr>
@@ -7725,7 +7727,7 @@
         </w:rPr>
         <w:sectPr>
           <w:pgSz w:w="11909" w:h="16834" w:code="9"/>
-          <w:pgMar w:top="763" w:right="806" w:bottom="274" w:left="821" w:header="720" w:footer="720" w:gutter="0"/>
+          <w:pgMar w:top="763" w:right="806" w:bottom="274" w:left="1170" w:header="720" w:footer="720" w:gutter="0"/>
           <w:cols w:space="720"/>
         </w:sectPr>
       </w:pPr>
@@ -13905,8 +13907,6 @@
               </w:rPr>
               <w:t>_anggota_1</w:t>
             </w:r>
-            <w:bookmarkStart w:id="0" w:name="_GoBack"/>
-            <w:bookmarkEnd w:id="0"/>
             <w:r>
               <w:rPr>
                 <w:sz w:val="19"/>

</xml_diff>

<commit_message>
fix surat tugas template
</commit_message>
<xml_diff>
--- a/web/template/template_2022/template_st_spd_dengan_anggota_1.docx
+++ b/web/template/template_2022/template_st_spd_dengan_anggota_1.docx
@@ -272,7 +272,6 @@
           <w:lang w:val="es-ES"/>
         </w:rPr>
       </w:pPr>
-      <w:bookmarkStart w:id="0" w:name="_GoBack"/>
       <w:r>
         <w:rPr>
           <w:rFonts w:ascii="Arial" w:hAnsi="Arial" w:cs="Arial"/>
@@ -1789,7 +1788,6 @@
           </w:p>
         </w:tc>
       </w:tr>
-      <w:bookmarkEnd w:id="0"/>
     </w:tbl>
     <w:p>
       <w:pPr>
@@ -1815,7 +1813,8 @@
           <w:tab w:val="clear" w:pos="4320"/>
           <w:tab w:val="clear" w:pos="8640"/>
         </w:tabs>
-        <w:ind w:left="5040" w:firstLine="347"/>
+        <w:ind w:left="4320"/>
+        <w:jc w:val="center"/>
         <w:rPr>
           <w:rFonts w:ascii="Arial" w:hAnsi="Arial" w:cs="Arial"/>
           <w:color w:val="000000" w:themeColor="text1"/>
@@ -1824,16 +1823,6 @@
           <w:lang w:val="fi-FI"/>
         </w:rPr>
       </w:pPr>
-      <w:r>
-        <w:rPr>
-          <w:rFonts w:ascii="Arial" w:hAnsi="Arial" w:cs="Arial"/>
-          <w:color w:val="000000" w:themeColor="text1"/>
-          <w:sz w:val="22"/>
-          <w:szCs w:val="22"/>
-          <w:lang w:val="id-ID"/>
-        </w:rPr>
-        <w:t xml:space="preserve">     </w:t>
-      </w:r>
       <w:r>
         <w:rPr>
           <w:rFonts w:ascii="Arial" w:hAnsi="Arial" w:cs="Arial"/>
@@ -1930,6 +1919,7 @@
           <w:tab w:val="clear" w:pos="8640"/>
         </w:tabs>
         <w:ind w:left="4320"/>
+        <w:jc w:val="center"/>
         <w:rPr>
           <w:rFonts w:ascii="Arial" w:hAnsi="Arial" w:cs="Arial"/>
           <w:color w:val="000000" w:themeColor="text1"/>
@@ -1946,7 +1936,7 @@
           <w:szCs w:val="22"/>
           <w:lang w:val="id-ID"/>
         </w:rPr>
-        <w:t xml:space="preserve">                                 Kepala,</w:t>
+        <w:t>Kepala,</w:t>
       </w:r>
     </w:p>
     <w:p>
@@ -2016,7 +2006,7 @@
           <w:tab w:val="clear" w:pos="4320"/>
           <w:tab w:val="clear" w:pos="8640"/>
         </w:tabs>
-        <w:ind w:left="3687" w:firstLine="633"/>
+        <w:ind w:left="4320"/>
         <w:jc w:val="center"/>
         <w:rPr>
           <w:rFonts w:ascii="Arial" w:hAnsi="Arial" w:cs="Arial"/>
@@ -2062,6 +2052,7 @@
     </w:p>
     <w:p>
       <w:pPr>
+        <w:ind w:left="4320"/>
         <w:jc w:val="center"/>
         <w:rPr>
           <w:rFonts w:ascii="Arial" w:hAnsi="Arial" w:cs="Arial"/>
@@ -2071,36 +2062,6 @@
           <w:lang w:val="id-ID"/>
         </w:rPr>
       </w:pPr>
-      <w:r>
-        <w:rPr>
-          <w:rFonts w:ascii="Arial" w:hAnsi="Arial" w:cs="Arial"/>
-          <w:color w:val="000000" w:themeColor="text1"/>
-          <w:sz w:val="22"/>
-          <w:szCs w:val="22"/>
-          <w:lang w:val="fi-FI"/>
-        </w:rPr>
-        <w:t xml:space="preserve">            </w:t>
-      </w:r>
-      <w:r>
-        <w:rPr>
-          <w:rFonts w:ascii="Arial" w:hAnsi="Arial" w:cs="Arial"/>
-          <w:color w:val="000000" w:themeColor="text1"/>
-          <w:sz w:val="22"/>
-          <w:szCs w:val="22"/>
-          <w:lang w:val="fi-FI"/>
-        </w:rPr>
-        <w:tab/>
-      </w:r>
-      <w:r>
-        <w:rPr>
-          <w:rFonts w:ascii="Arial" w:hAnsi="Arial" w:cs="Arial"/>
-          <w:color w:val="000000" w:themeColor="text1"/>
-          <w:sz w:val="22"/>
-          <w:szCs w:val="22"/>
-          <w:lang w:val="id-ID"/>
-        </w:rPr>
-        <w:t xml:space="preserve">                                             </w:t>
-      </w:r>
       <w:r>
         <w:rPr>
           <w:rFonts w:ascii="Arial" w:hAnsi="Arial" w:cs="Arial"/>
@@ -2248,63 +2209,28 @@
         <w:tabs>
           <w:tab w:val="left" w:pos="2053"/>
         </w:tabs>
-        <w:ind w:left="210"/>
+        <w:ind w:left="-270"/>
       </w:pPr>
-      <w:r>
-        <w:rPr>
-          <w:noProof/>
-        </w:rPr>
-        <w:lastRenderedPageBreak/>
-        <w:drawing>
-          <wp:inline distT="0" distB="0" distL="0" distR="0" wp14:anchorId="151D0783" wp14:editId="15B5F666">
-            <wp:extent cx="960114" cy="653796"/>
-            <wp:effectExtent l="0" t="0" r="0" b="0"/>
-            <wp:docPr id="1" name="image1.jpeg"/>
-            <wp:cNvGraphicFramePr>
-              <a:graphicFrameLocks xmlns:a="http://schemas.openxmlformats.org/drawingml/2006/main" noChangeAspect="1"/>
-            </wp:cNvGraphicFramePr>
-            <a:graphic xmlns:a="http://schemas.openxmlformats.org/drawingml/2006/main">
-              <a:graphicData uri="http://schemas.openxmlformats.org/drawingml/2006/picture">
-                <pic:pic xmlns:pic="http://schemas.openxmlformats.org/drawingml/2006/picture">
-                  <pic:nvPicPr>
-                    <pic:cNvPr id="2" name="image1.jpeg"/>
-                    <pic:cNvPicPr/>
-                  </pic:nvPicPr>
-                  <pic:blipFill>
-                    <a:blip r:embed="rId8" cstate="print"/>
-                    <a:stretch>
-                      <a:fillRect/>
-                    </a:stretch>
-                  </pic:blipFill>
-                  <pic:spPr>
-                    <a:xfrm>
-                      <a:off x="0" y="0"/>
-                      <a:ext cx="960114" cy="653796"/>
-                    </a:xfrm>
-                    <a:prstGeom prst="rect">
-                      <a:avLst/>
-                    </a:prstGeom>
-                  </pic:spPr>
-                </pic:pic>
-              </a:graphicData>
-            </a:graphic>
-          </wp:inline>
-        </w:drawing>
-      </w:r>
-      <w:r>
-        <w:tab/>
-      </w:r>
       <w:r>
         <w:rPr>
           <w:noProof/>
           <w:position w:val="32"/>
         </w:rPr>
+        <w:lastRenderedPageBreak/>
         <mc:AlternateContent>
           <mc:Choice Requires="wps">
             <w:drawing>
-              <wp:inline distT="0" distB="0" distL="0" distR="0" wp14:anchorId="00BA5750" wp14:editId="07B44AA5">
+              <wp:anchor distT="0" distB="0" distL="114300" distR="114300" simplePos="0" relativeHeight="251664384" behindDoc="0" locked="0" layoutInCell="1" allowOverlap="1" wp14:anchorId="37F3679B" wp14:editId="0FDA86B8">
+                <wp:simplePos x="0" y="0"/>
+                <wp:positionH relativeFrom="margin">
+                  <wp:posOffset>1105823</wp:posOffset>
+                </wp:positionH>
+                <wp:positionV relativeFrom="paragraph">
+                  <wp:posOffset>-6985</wp:posOffset>
+                </wp:positionV>
                 <wp:extent cx="5031740" cy="492125"/>
-                <wp:effectExtent l="0" t="0" r="1270" b="4445"/>
+                <wp:effectExtent l="0" t="0" r="16510" b="3175"/>
+                <wp:wrapNone/>
                 <wp:docPr id="6" name="Text Box 6"/>
                 <wp:cNvGraphicFramePr>
                   <a:graphicFrameLocks xmlns:a="http://schemas.openxmlformats.org/drawingml/2006/main"/>
@@ -2585,7 +2511,23 @@
                                       <w:b/>
                                       <w:sz w:val="20"/>
                                     </w:rPr>
-                                    <w:t>${c_id_instansi}</w:t>
+                                    <w:t>${</w:t>
+                                  </w:r>
+                                  <w:r>
+                                    <w:rPr>
+                                      <w:rFonts w:ascii="Arial"/>
+                                      <w:b/>
+                                      <w:sz w:val="20"/>
+                                    </w:rPr>
+                                    <w:t>d</w:t>
+                                  </w:r>
+                                  <w:r>
+                                    <w:rPr>
+                                      <w:rFonts w:ascii="Arial"/>
+                                      <w:b/>
+                                      <w:sz w:val="20"/>
+                                    </w:rPr>
+                                    <w:t>_id_instansi}</w:t>
                                   </w:r>
                                 </w:p>
                               </w:tc>
@@ -2662,16 +2604,16 @@
                     </wps:wsp>
                   </a:graphicData>
                 </a:graphic>
-              </wp:inline>
+              </wp:anchor>
             </w:drawing>
           </mc:Choice>
           <mc:Fallback>
             <w:pict>
-              <v:shapetype w14:anchorId="00BA5750" id="_x0000_t202" coordsize="21600,21600" o:spt="202" path="m,l,21600r21600,l21600,xe">
+              <v:shapetype w14:anchorId="37F3679B" id="_x0000_t202" coordsize="21600,21600" o:spt="202" path="m,l,21600r21600,l21600,xe">
                 <v:stroke joinstyle="miter"/>
                 <v:path gradientshapeok="t" o:connecttype="rect"/>
               </v:shapetype>
-              <v:shape id="Text Box 6" o:spid="_x0000_s1026" type="#_x0000_t202" style="width:396.2pt;height:38.75pt;visibility:visible;mso-wrap-style:square;mso-left-percent:-10001;mso-top-percent:-10001;mso-position-horizontal:absolute;mso-position-horizontal-relative:char;mso-position-vertical:absolute;mso-position-vertical-relative:line;mso-left-percent:-10001;mso-top-percent:-10001;v-text-anchor:top" o:gfxdata="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" filled="f" stroked="f">
+              <v:shape id="Text Box 6" o:spid="_x0000_s1026" type="#_x0000_t202" style="position:absolute;left:0;text-align:left;margin-left:87.05pt;margin-top:-.55pt;width:396.2pt;height:38.75pt;z-index:251664384;visibility:visible;mso-wrap-style:square;mso-wrap-distance-left:9pt;mso-wrap-distance-top:0;mso-wrap-distance-right:9pt;mso-wrap-distance-bottom:0;mso-position-horizontal:absolute;mso-position-horizontal-relative:margin;mso-position-vertical:absolute;mso-position-vertical-relative:text;v-text-anchor:top" o:gfxdata="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" filled="f" stroked="f">
                 <v:textbox inset="0,0,0,0">
                   <w:txbxContent>
                     <w:tbl>
@@ -2910,7 +2852,23 @@
                                 <w:b/>
                                 <w:sz w:val="20"/>
                               </w:rPr>
-                              <w:t>${c_id_instansi}</w:t>
+                              <w:t>${</w:t>
+                            </w:r>
+                            <w:r>
+                              <w:rPr>
+                                <w:rFonts w:ascii="Arial"/>
+                                <w:b/>
+                                <w:sz w:val="20"/>
+                              </w:rPr>
+                              <w:t>d</w:t>
+                            </w:r>
+                            <w:r>
+                              <w:rPr>
+                                <w:rFonts w:ascii="Arial"/>
+                                <w:b/>
+                                <w:sz w:val="20"/>
+                              </w:rPr>
+                              <w:t>_id_instansi}</w:t>
                             </w:r>
                           </w:p>
                         </w:tc>
@@ -2981,11 +2939,54 @@
                     </w:p>
                   </w:txbxContent>
                 </v:textbox>
-                <w10:anchorlock/>
+                <w10:wrap anchorx="margin"/>
               </v:shape>
             </w:pict>
           </mc:Fallback>
         </mc:AlternateContent>
+      </w:r>
+      <w:r>
+        <w:rPr>
+          <w:noProof/>
+        </w:rPr>
+        <w:drawing>
+          <wp:inline distT="0" distB="0" distL="0" distR="0" wp14:anchorId="793219EE" wp14:editId="1219B7B9">
+            <wp:extent cx="960114" cy="653796"/>
+            <wp:effectExtent l="0" t="0" r="0" b="0"/>
+            <wp:docPr id="1" name="image1.jpeg"/>
+            <wp:cNvGraphicFramePr>
+              <a:graphicFrameLocks xmlns:a="http://schemas.openxmlformats.org/drawingml/2006/main" noChangeAspect="1"/>
+            </wp:cNvGraphicFramePr>
+            <a:graphic xmlns:a="http://schemas.openxmlformats.org/drawingml/2006/main">
+              <a:graphicData uri="http://schemas.openxmlformats.org/drawingml/2006/picture">
+                <pic:pic xmlns:pic="http://schemas.openxmlformats.org/drawingml/2006/picture">
+                  <pic:nvPicPr>
+                    <pic:cNvPr id="2" name="image1.jpeg"/>
+                    <pic:cNvPicPr/>
+                  </pic:nvPicPr>
+                  <pic:blipFill>
+                    <a:blip r:embed="rId8" cstate="print"/>
+                    <a:stretch>
+                      <a:fillRect/>
+                    </a:stretch>
+                  </pic:blipFill>
+                  <pic:spPr>
+                    <a:xfrm>
+                      <a:off x="0" y="0"/>
+                      <a:ext cx="960114" cy="653796"/>
+                    </a:xfrm>
+                    <a:prstGeom prst="rect">
+                      <a:avLst/>
+                    </a:prstGeom>
+                  </pic:spPr>
+                </pic:pic>
+              </a:graphicData>
+            </a:graphic>
+          </wp:inline>
+        </w:drawing>
+      </w:r>
+      <w:r>
+        <w:tab/>
       </w:r>
     </w:p>
     <w:p>
@@ -3037,7 +3038,7 @@
     <w:tbl>
       <w:tblPr>
         <w:tblW w:w="10368" w:type="dxa"/>
-        <w:tblInd w:w="123" w:type="dxa"/>
+        <w:tblInd w:w="-280" w:type="dxa"/>
         <w:tblLayout w:type="fixed"/>
         <w:tblCellMar>
           <w:left w:w="0" w:type="dxa"/>
@@ -7463,7 +7464,7 @@
         <w:tabs>
           <w:tab w:val="left" w:pos="7509"/>
         </w:tabs>
-        <w:ind w:left="4943"/>
+        <w:ind w:left="5760"/>
         <w:rPr>
           <w:sz w:val="19"/>
         </w:rPr>
@@ -7514,7 +7515,7 @@
           <w:tab w:val="left" w:pos="7509"/>
         </w:tabs>
         <w:spacing w:before="22"/>
-        <w:ind w:left="4943"/>
+        <w:ind w:left="5760"/>
         <w:rPr>
           <w:sz w:val="19"/>
         </w:rPr>
@@ -7563,7 +7564,7 @@
       <w:pPr>
         <w:pStyle w:val="BodyText"/>
         <w:spacing w:before="86"/>
-        <w:ind w:left="4877" w:right="101"/>
+        <w:ind w:left="4860" w:right="101"/>
         <w:jc w:val="center"/>
       </w:pPr>
       <w:r>
@@ -7592,7 +7593,7 @@
       <w:pPr>
         <w:pStyle w:val="BodyText"/>
         <w:spacing w:before="24"/>
-        <w:ind w:left="4927" w:right="101"/>
+        <w:ind w:left="4860" w:right="101"/>
         <w:jc w:val="center"/>
       </w:pPr>
       <w:r>
@@ -7605,7 +7606,7 @@
         <w:t xml:space="preserve"> </w:t>
       </w:r>
       <w:r>
-        <w:t>Penyediaan</w:t>
+        <w:t>${des_program}</w:t>
       </w:r>
       <w:r>
         <w:rPr>
@@ -7614,43 +7615,28 @@
         <w:t xml:space="preserve"> </w:t>
       </w:r>
       <w:r>
-        <w:t>&amp;</w:t>
+        <w:t>(</w:t>
       </w:r>
       <w:r>
         <w:rPr>
-          <w:spacing w:val="-5"/>
+          <w:sz w:val="17"/>
         </w:rPr>
-        <w:t xml:space="preserve"> </w:t>
-      </w:r>
-      <w:r>
-        <w:t>Pelayanan</w:t>
+        <w:t>${kode_</w:t>
       </w:r>
       <w:r>
         <w:rPr>
-          <w:spacing w:val="-7"/>
+          <w:sz w:val="17"/>
         </w:rPr>
-        <w:t xml:space="preserve"> </w:t>
-      </w:r>
-      <w:r>
-        <w:t>Informasi</w:t>
+        <w:t>program</w:t>
       </w:r>
       <w:r>
         <w:rPr>
-          <w:spacing w:val="-5"/>
+          <w:sz w:val="17"/>
         </w:rPr>
-        <w:t xml:space="preserve"> </w:t>
+        <w:t>}</w:t>
       </w:r>
       <w:r>
-        <w:t>Statistik</w:t>
-      </w:r>
-      <w:r>
-        <w:rPr>
-          <w:spacing w:val="-6"/>
-        </w:rPr>
-        <w:t xml:space="preserve"> </w:t>
-      </w:r>
-      <w:r>
-        <w:t>(054.01.GG)</w:t>
+        <w:t>)</w:t>
       </w:r>
     </w:p>
     <w:p>
@@ -11328,7 +11314,8 @@
             <w:pPr>
               <w:pStyle w:val="TableParagraph"/>
               <w:spacing w:before="8" w:line="266" w:lineRule="auto"/>
-              <w:ind w:left="1106" w:right="80" w:hanging="915"/>
+              <w:ind w:left="196" w:right="80" w:hanging="5"/>
+              <w:jc w:val="center"/>
               <w:rPr>
                 <w:rFonts w:ascii="Arial"/>
                 <w:b/>
@@ -11358,7 +11345,92 @@
                 <w:b/>
                 <w:sz w:val="19"/>
               </w:rPr>
-              <w:t>Penyediaan</w:t>
+              <w:t>${des_program}</w:t>
+            </w:r>
+            <w:r>
+              <w:rPr>
+                <w:rFonts w:ascii="Arial"/>
+                <w:b/>
+                <w:spacing w:val="-2"/>
+                <w:sz w:val="19"/>
+              </w:rPr>
+              <w:t xml:space="preserve"> </w:t>
+            </w:r>
+            <w:r>
+              <w:rPr>
+                <w:rFonts w:ascii="Arial"/>
+                <w:b/>
+                <w:sz w:val="19"/>
+              </w:rPr>
+              <w:t>(${kode_program}</w:t>
+            </w:r>
+            <w:r>
+              <w:rPr>
+                <w:rFonts w:ascii="Arial"/>
+                <w:b/>
+                <w:sz w:val="19"/>
+              </w:rPr>
+              <w:t>)</w:t>
+            </w:r>
+          </w:p>
+        </w:tc>
+        <w:tc>
+          <w:tcPr>
+            <w:tcW w:w="282" w:type="dxa"/>
+            <w:tcBorders>
+              <w:left w:val="single" w:sz="8" w:space="0" w:color="000000"/>
+            </w:tcBorders>
+          </w:tcPr>
+          <w:p>
+            <w:pPr>
+              <w:pStyle w:val="TableParagraph"/>
+              <w:rPr>
+                <w:rFonts w:ascii="Times New Roman"/>
+                <w:sz w:val="18"/>
+              </w:rPr>
+            </w:pPr>
+          </w:p>
+        </w:tc>
+        <w:tc>
+          <w:tcPr>
+            <w:tcW w:w="1388" w:type="dxa"/>
+          </w:tcPr>
+          <w:p>
+            <w:pPr>
+              <w:pStyle w:val="TableParagraph"/>
+              <w:rPr>
+                <w:rFonts w:ascii="Times New Roman"/>
+                <w:sz w:val="18"/>
+              </w:rPr>
+            </w:pPr>
+          </w:p>
+        </w:tc>
+        <w:tc>
+          <w:tcPr>
+            <w:tcW w:w="4207" w:type="dxa"/>
+            <w:tcBorders>
+              <w:right w:val="single" w:sz="8" w:space="0" w:color="000000"/>
+            </w:tcBorders>
+          </w:tcPr>
+          <w:p>
+            <w:pPr>
+              <w:pStyle w:val="TableParagraph"/>
+              <w:spacing w:before="4" w:line="266" w:lineRule="auto"/>
+              <w:ind w:left="237" w:right="304"/>
+              <w:jc w:val="center"/>
+              <w:rPr>
+                <w:rFonts w:ascii="Arial"/>
+                <w:b/>
+                <w:sz w:val="19"/>
+              </w:rPr>
+            </w:pPr>
+            <w:r>
+              <w:rPr>
+                <w:rFonts w:ascii="Arial"/>
+                <w:b/>
+                <w:sz w:val="19"/>
+              </w:rPr>
+              <w:t>Prog.</w:t>
             </w:r>
             <w:r>
               <w:rPr>
@@ -11375,58 +11447,7 @@
                 <w:b/>
                 <w:sz w:val="19"/>
               </w:rPr>
-              <w:t>&amp;</w:t>
-            </w:r>
-            <w:r>
-              <w:rPr>
-                <w:rFonts w:ascii="Arial"/>
-                <w:b/>
-                <w:spacing w:val="-6"/>
-                <w:sz w:val="19"/>
-              </w:rPr>
-              <w:t xml:space="preserve"> </w:t>
-            </w:r>
-            <w:r>
-              <w:rPr>
-                <w:rFonts w:ascii="Arial"/>
-                <w:b/>
-                <w:sz w:val="19"/>
-              </w:rPr>
-              <w:t>Pelayanan</w:t>
-            </w:r>
-            <w:r>
-              <w:rPr>
-                <w:rFonts w:ascii="Arial"/>
-                <w:b/>
-                <w:spacing w:val="-8"/>
-                <w:sz w:val="19"/>
-              </w:rPr>
-              <w:t xml:space="preserve"> </w:t>
-            </w:r>
-            <w:r>
-              <w:rPr>
-                <w:rFonts w:ascii="Arial"/>
-                <w:b/>
-                <w:sz w:val="19"/>
-              </w:rPr>
-              <w:t>Informasi</w:t>
-            </w:r>
-            <w:r>
-              <w:rPr>
-                <w:rFonts w:ascii="Arial"/>
-                <w:b/>
-                <w:spacing w:val="-50"/>
-                <w:sz w:val="19"/>
-              </w:rPr>
-              <w:t xml:space="preserve"> </w:t>
-            </w:r>
-            <w:r>
-              <w:rPr>
-                <w:rFonts w:ascii="Arial"/>
-                <w:b/>
-                <w:sz w:val="19"/>
-              </w:rPr>
-              <w:t>Statistik</w:t>
+              <w:t>${des_program}</w:t>
             </w:r>
             <w:r>
               <w:rPr>
@@ -11443,168 +11464,15 @@
                 <w:b/>
                 <w:sz w:val="19"/>
               </w:rPr>
-              <w:t>(054.01.GG)</w:t>
-            </w:r>
-          </w:p>
-        </w:tc>
-        <w:tc>
-          <w:tcPr>
-            <w:tcW w:w="282" w:type="dxa"/>
-            <w:tcBorders>
-              <w:left w:val="single" w:sz="8" w:space="0" w:color="000000"/>
-            </w:tcBorders>
-          </w:tcPr>
-          <w:p>
-            <w:pPr>
-              <w:pStyle w:val="TableParagraph"/>
-              <w:rPr>
-                <w:rFonts w:ascii="Times New Roman"/>
-                <w:sz w:val="18"/>
-              </w:rPr>
-            </w:pPr>
-          </w:p>
-        </w:tc>
-        <w:tc>
-          <w:tcPr>
-            <w:tcW w:w="1388" w:type="dxa"/>
-          </w:tcPr>
-          <w:p>
-            <w:pPr>
-              <w:pStyle w:val="TableParagraph"/>
-              <w:rPr>
-                <w:rFonts w:ascii="Times New Roman"/>
-                <w:sz w:val="18"/>
-              </w:rPr>
-            </w:pPr>
-          </w:p>
-        </w:tc>
-        <w:tc>
-          <w:tcPr>
-            <w:tcW w:w="4207" w:type="dxa"/>
-            <w:tcBorders>
-              <w:right w:val="single" w:sz="8" w:space="0" w:color="000000"/>
-            </w:tcBorders>
-          </w:tcPr>
-          <w:p>
-            <w:pPr>
-              <w:pStyle w:val="TableParagraph"/>
-              <w:spacing w:before="4" w:line="266" w:lineRule="auto"/>
-              <w:ind w:left="1130" w:right="304" w:hanging="915"/>
+              <w:t>(${kode_program}</w:t>
+            </w:r>
+            <w:r>
               <w:rPr>
                 <w:rFonts w:ascii="Arial"/>
                 <w:b/>
                 <w:sz w:val="19"/>
               </w:rPr>
-            </w:pPr>
-            <w:r>
-              <w:rPr>
-                <w:rFonts w:ascii="Arial"/>
-                <w:b/>
-                <w:sz w:val="19"/>
-              </w:rPr>
-              <w:t>Prog.</w:t>
-            </w:r>
-            <w:r>
-              <w:rPr>
-                <w:rFonts w:ascii="Arial"/>
-                <w:b/>
-                <w:spacing w:val="-7"/>
-                <w:sz w:val="19"/>
-              </w:rPr>
-              <w:t xml:space="preserve"> </w:t>
-            </w:r>
-            <w:r>
-              <w:rPr>
-                <w:rFonts w:ascii="Arial"/>
-                <w:b/>
-                <w:sz w:val="19"/>
-              </w:rPr>
-              <w:t>Penyediaan</w:t>
-            </w:r>
-            <w:r>
-              <w:rPr>
-                <w:rFonts w:ascii="Arial"/>
-                <w:b/>
-                <w:spacing w:val="-7"/>
-                <w:sz w:val="19"/>
-              </w:rPr>
-              <w:t xml:space="preserve"> </w:t>
-            </w:r>
-            <w:r>
-              <w:rPr>
-                <w:rFonts w:ascii="Arial"/>
-                <w:b/>
-                <w:sz w:val="19"/>
-              </w:rPr>
-              <w:t>&amp;</w:t>
-            </w:r>
-            <w:r>
-              <w:rPr>
-                <w:rFonts w:ascii="Arial"/>
-                <w:b/>
-                <w:spacing w:val="-6"/>
-                <w:sz w:val="19"/>
-              </w:rPr>
-              <w:t xml:space="preserve"> </w:t>
-            </w:r>
-            <w:r>
-              <w:rPr>
-                <w:rFonts w:ascii="Arial"/>
-                <w:b/>
-                <w:sz w:val="19"/>
-              </w:rPr>
-              <w:t>Pelayanan</w:t>
-            </w:r>
-            <w:r>
-              <w:rPr>
-                <w:rFonts w:ascii="Arial"/>
-                <w:b/>
-                <w:spacing w:val="-8"/>
-                <w:sz w:val="19"/>
-              </w:rPr>
-              <w:t xml:space="preserve"> </w:t>
-            </w:r>
-            <w:r>
-              <w:rPr>
-                <w:rFonts w:ascii="Arial"/>
-                <w:b/>
-                <w:sz w:val="19"/>
-              </w:rPr>
-              <w:t>Informasi</w:t>
-            </w:r>
-            <w:r>
-              <w:rPr>
-                <w:rFonts w:ascii="Arial"/>
-                <w:b/>
-                <w:spacing w:val="-50"/>
-                <w:sz w:val="19"/>
-              </w:rPr>
-              <w:t xml:space="preserve"> </w:t>
-            </w:r>
-            <w:r>
-              <w:rPr>
-                <w:rFonts w:ascii="Arial"/>
-                <w:b/>
-                <w:sz w:val="19"/>
-              </w:rPr>
-              <w:t>Statistik</w:t>
-            </w:r>
-            <w:r>
-              <w:rPr>
-                <w:rFonts w:ascii="Arial"/>
-                <w:b/>
-                <w:spacing w:val="-2"/>
-                <w:sz w:val="19"/>
-              </w:rPr>
-              <w:t xml:space="preserve"> </w:t>
-            </w:r>
-            <w:r>
-              <w:rPr>
-                <w:rFonts w:ascii="Arial"/>
-                <w:b/>
-                <w:sz w:val="19"/>
-              </w:rPr>
-              <w:t>(054.01.GG)</w:t>
+              <w:t>)</w:t>
             </w:r>
           </w:p>
         </w:tc>
@@ -12709,7 +12577,23 @@
                                       <w:b/>
                                       <w:sz w:val="20"/>
                                     </w:rPr>
-                                    <w:t>${c_id_instansi}</w:t>
+                                    <w:t>${</w:t>
+                                  </w:r>
+                                  <w:r>
+                                    <w:rPr>
+                                      <w:rFonts w:ascii="Arial"/>
+                                      <w:b/>
+                                      <w:sz w:val="20"/>
+                                    </w:rPr>
+                                    <w:t>d</w:t>
+                                  </w:r>
+                                  <w:r>
+                                    <w:rPr>
+                                      <w:rFonts w:ascii="Arial"/>
+                                      <w:b/>
+                                      <w:sz w:val="20"/>
+                                    </w:rPr>
+                                    <w:t>_id_instansi}</w:t>
                                   </w:r>
                                 </w:p>
                               </w:tc>
@@ -13048,7 +12932,23 @@
                                 <w:b/>
                                 <w:sz w:val="20"/>
                               </w:rPr>
-                              <w:t>${c_id_instansi}</w:t>
+                              <w:t>${</w:t>
+                            </w:r>
+                            <w:r>
+                              <w:rPr>
+                                <w:rFonts w:ascii="Arial"/>
+                                <w:b/>
+                                <w:sz w:val="20"/>
+                              </w:rPr>
+                              <w:t>d</w:t>
+                            </w:r>
+                            <w:r>
+                              <w:rPr>
+                                <w:rFonts w:ascii="Arial"/>
+                                <w:b/>
+                                <w:sz w:val="20"/>
+                              </w:rPr>
+                              <w:t>_id_instansi}</w:t>
                             </w:r>
                           </w:p>
                         </w:tc>
@@ -17667,7 +17567,7 @@
         <w:tabs>
           <w:tab w:val="left" w:pos="7509"/>
         </w:tabs>
-        <w:ind w:left="4943"/>
+        <w:ind w:left="5760"/>
         <w:rPr>
           <w:sz w:val="19"/>
         </w:rPr>
@@ -17718,7 +17618,7 @@
           <w:tab w:val="left" w:pos="7509"/>
         </w:tabs>
         <w:spacing w:before="22"/>
-        <w:ind w:left="4943"/>
+        <w:ind w:left="5760"/>
         <w:rPr>
           <w:sz w:val="19"/>
         </w:rPr>
@@ -17809,52 +17709,7 @@
         <w:t xml:space="preserve"> </w:t>
       </w:r>
       <w:r>
-        <w:t>Penyediaan</w:t>
-      </w:r>
-      <w:r>
-        <w:rPr>
-          <w:spacing w:val="-6"/>
-        </w:rPr>
-        <w:t xml:space="preserve"> </w:t>
-      </w:r>
-      <w:r>
-        <w:t>&amp;</w:t>
-      </w:r>
-      <w:r>
-        <w:rPr>
-          <w:spacing w:val="-5"/>
-        </w:rPr>
-        <w:t xml:space="preserve"> </w:t>
-      </w:r>
-      <w:r>
-        <w:t>Pelayanan</w:t>
-      </w:r>
-      <w:r>
-        <w:rPr>
-          <w:spacing w:val="-7"/>
-        </w:rPr>
-        <w:t xml:space="preserve"> </w:t>
-      </w:r>
-      <w:r>
-        <w:t>Informasi</w:t>
-      </w:r>
-      <w:r>
-        <w:rPr>
-          <w:spacing w:val="-5"/>
-        </w:rPr>
-        <w:t xml:space="preserve"> </w:t>
-      </w:r>
-      <w:r>
-        <w:t>Statistik</w:t>
-      </w:r>
-      <w:r>
-        <w:rPr>
-          <w:spacing w:val="-6"/>
-        </w:rPr>
-        <w:t xml:space="preserve"> </w:t>
-      </w:r>
-      <w:r>
-        <w:t>(054.01.GG)</w:t>
+        <w:t>${des_program} (${kode_program})</w:t>
       </w:r>
     </w:p>
     <w:p>
@@ -21532,7 +21387,8 @@
             <w:pPr>
               <w:pStyle w:val="TableParagraph"/>
               <w:spacing w:before="8" w:line="266" w:lineRule="auto"/>
-              <w:ind w:left="1106" w:right="80" w:hanging="915"/>
+              <w:ind w:left="196" w:right="80" w:hanging="5"/>
+              <w:jc w:val="center"/>
               <w:rPr>
                 <w:rFonts w:ascii="Arial"/>
                 <w:b/>
@@ -21562,7 +21418,92 @@
                 <w:b/>
                 <w:sz w:val="19"/>
               </w:rPr>
-              <w:t>Penyediaan</w:t>
+              <w:t>${des_program}</w:t>
+            </w:r>
+            <w:r>
+              <w:rPr>
+                <w:rFonts w:ascii="Arial"/>
+                <w:b/>
+                <w:spacing w:val="-2"/>
+                <w:sz w:val="19"/>
+              </w:rPr>
+              <w:t xml:space="preserve"> </w:t>
+            </w:r>
+            <w:r>
+              <w:rPr>
+                <w:rFonts w:ascii="Arial"/>
+                <w:b/>
+                <w:sz w:val="19"/>
+              </w:rPr>
+              <w:t>(${kode_program}</w:t>
+            </w:r>
+            <w:r>
+              <w:rPr>
+                <w:rFonts w:ascii="Arial"/>
+                <w:b/>
+                <w:sz w:val="19"/>
+              </w:rPr>
+              <w:t>)</w:t>
+            </w:r>
+          </w:p>
+        </w:tc>
+        <w:tc>
+          <w:tcPr>
+            <w:tcW w:w="282" w:type="dxa"/>
+            <w:tcBorders>
+              <w:left w:val="single" w:sz="8" w:space="0" w:color="000000"/>
+            </w:tcBorders>
+          </w:tcPr>
+          <w:p>
+            <w:pPr>
+              <w:pStyle w:val="TableParagraph"/>
+              <w:rPr>
+                <w:rFonts w:ascii="Times New Roman"/>
+                <w:sz w:val="18"/>
+              </w:rPr>
+            </w:pPr>
+          </w:p>
+        </w:tc>
+        <w:tc>
+          <w:tcPr>
+            <w:tcW w:w="1388" w:type="dxa"/>
+          </w:tcPr>
+          <w:p>
+            <w:pPr>
+              <w:pStyle w:val="TableParagraph"/>
+              <w:rPr>
+                <w:rFonts w:ascii="Times New Roman"/>
+                <w:sz w:val="18"/>
+              </w:rPr>
+            </w:pPr>
+          </w:p>
+        </w:tc>
+        <w:tc>
+          <w:tcPr>
+            <w:tcW w:w="4207" w:type="dxa"/>
+            <w:tcBorders>
+              <w:right w:val="single" w:sz="8" w:space="0" w:color="000000"/>
+            </w:tcBorders>
+          </w:tcPr>
+          <w:p>
+            <w:pPr>
+              <w:pStyle w:val="TableParagraph"/>
+              <w:spacing w:before="4" w:line="266" w:lineRule="auto"/>
+              <w:ind w:left="237" w:right="304"/>
+              <w:jc w:val="center"/>
+              <w:rPr>
+                <w:rFonts w:ascii="Arial"/>
+                <w:b/>
+                <w:sz w:val="19"/>
+              </w:rPr>
+            </w:pPr>
+            <w:r>
+              <w:rPr>
+                <w:rFonts w:ascii="Arial"/>
+                <w:b/>
+                <w:sz w:val="19"/>
+              </w:rPr>
+              <w:t>Prog.</w:t>
             </w:r>
             <w:r>
               <w:rPr>
@@ -21579,58 +21520,7 @@
                 <w:b/>
                 <w:sz w:val="19"/>
               </w:rPr>
-              <w:t>&amp;</w:t>
-            </w:r>
-            <w:r>
-              <w:rPr>
-                <w:rFonts w:ascii="Arial"/>
-                <w:b/>
-                <w:spacing w:val="-6"/>
-                <w:sz w:val="19"/>
-              </w:rPr>
-              <w:t xml:space="preserve"> </w:t>
-            </w:r>
-            <w:r>
-              <w:rPr>
-                <w:rFonts w:ascii="Arial"/>
-                <w:b/>
-                <w:sz w:val="19"/>
-              </w:rPr>
-              <w:t>Pelayanan</w:t>
-            </w:r>
-            <w:r>
-              <w:rPr>
-                <w:rFonts w:ascii="Arial"/>
-                <w:b/>
-                <w:spacing w:val="-8"/>
-                <w:sz w:val="19"/>
-              </w:rPr>
-              <w:t xml:space="preserve"> </w:t>
-            </w:r>
-            <w:r>
-              <w:rPr>
-                <w:rFonts w:ascii="Arial"/>
-                <w:b/>
-                <w:sz w:val="19"/>
-              </w:rPr>
-              <w:t>Informasi</w:t>
-            </w:r>
-            <w:r>
-              <w:rPr>
-                <w:rFonts w:ascii="Arial"/>
-                <w:b/>
-                <w:spacing w:val="-50"/>
-                <w:sz w:val="19"/>
-              </w:rPr>
-              <w:t xml:space="preserve"> </w:t>
-            </w:r>
-            <w:r>
-              <w:rPr>
-                <w:rFonts w:ascii="Arial"/>
-                <w:b/>
-                <w:sz w:val="19"/>
-              </w:rPr>
-              <w:t>Statistik</w:t>
+              <w:t>${des_program}</w:t>
             </w:r>
             <w:r>
               <w:rPr>
@@ -21647,168 +21537,15 @@
                 <w:b/>
                 <w:sz w:val="19"/>
               </w:rPr>
-              <w:t>(054.01.GG)</w:t>
-            </w:r>
-          </w:p>
-        </w:tc>
-        <w:tc>
-          <w:tcPr>
-            <w:tcW w:w="282" w:type="dxa"/>
-            <w:tcBorders>
-              <w:left w:val="single" w:sz="8" w:space="0" w:color="000000"/>
-            </w:tcBorders>
-          </w:tcPr>
-          <w:p>
-            <w:pPr>
-              <w:pStyle w:val="TableParagraph"/>
-              <w:rPr>
-                <w:rFonts w:ascii="Times New Roman"/>
-                <w:sz w:val="18"/>
-              </w:rPr>
-            </w:pPr>
-          </w:p>
-        </w:tc>
-        <w:tc>
-          <w:tcPr>
-            <w:tcW w:w="1388" w:type="dxa"/>
-          </w:tcPr>
-          <w:p>
-            <w:pPr>
-              <w:pStyle w:val="TableParagraph"/>
-              <w:rPr>
-                <w:rFonts w:ascii="Times New Roman"/>
-                <w:sz w:val="18"/>
-              </w:rPr>
-            </w:pPr>
-          </w:p>
-        </w:tc>
-        <w:tc>
-          <w:tcPr>
-            <w:tcW w:w="4207" w:type="dxa"/>
-            <w:tcBorders>
-              <w:right w:val="single" w:sz="8" w:space="0" w:color="000000"/>
-            </w:tcBorders>
-          </w:tcPr>
-          <w:p>
-            <w:pPr>
-              <w:pStyle w:val="TableParagraph"/>
-              <w:spacing w:before="4" w:line="266" w:lineRule="auto"/>
-              <w:ind w:left="1130" w:right="304" w:hanging="915"/>
+              <w:t>(${kode_program}</w:t>
+            </w:r>
+            <w:r>
               <w:rPr>
                 <w:rFonts w:ascii="Arial"/>
                 <w:b/>
                 <w:sz w:val="19"/>
               </w:rPr>
-            </w:pPr>
-            <w:r>
-              <w:rPr>
-                <w:rFonts w:ascii="Arial"/>
-                <w:b/>
-                <w:sz w:val="19"/>
-              </w:rPr>
-              <w:t>Prog.</w:t>
-            </w:r>
-            <w:r>
-              <w:rPr>
-                <w:rFonts w:ascii="Arial"/>
-                <w:b/>
-                <w:spacing w:val="-7"/>
-                <w:sz w:val="19"/>
-              </w:rPr>
-              <w:t xml:space="preserve"> </w:t>
-            </w:r>
-            <w:r>
-              <w:rPr>
-                <w:rFonts w:ascii="Arial"/>
-                <w:b/>
-                <w:sz w:val="19"/>
-              </w:rPr>
-              <w:t>Penyediaan</w:t>
-            </w:r>
-            <w:r>
-              <w:rPr>
-                <w:rFonts w:ascii="Arial"/>
-                <w:b/>
-                <w:spacing w:val="-7"/>
-                <w:sz w:val="19"/>
-              </w:rPr>
-              <w:t xml:space="preserve"> </w:t>
-            </w:r>
-            <w:r>
-              <w:rPr>
-                <w:rFonts w:ascii="Arial"/>
-                <w:b/>
-                <w:sz w:val="19"/>
-              </w:rPr>
-              <w:t>&amp;</w:t>
-            </w:r>
-            <w:r>
-              <w:rPr>
-                <w:rFonts w:ascii="Arial"/>
-                <w:b/>
-                <w:spacing w:val="-6"/>
-                <w:sz w:val="19"/>
-              </w:rPr>
-              <w:t xml:space="preserve"> </w:t>
-            </w:r>
-            <w:r>
-              <w:rPr>
-                <w:rFonts w:ascii="Arial"/>
-                <w:b/>
-                <w:sz w:val="19"/>
-              </w:rPr>
-              <w:t>Pelayanan</w:t>
-            </w:r>
-            <w:r>
-              <w:rPr>
-                <w:rFonts w:ascii="Arial"/>
-                <w:b/>
-                <w:spacing w:val="-8"/>
-                <w:sz w:val="19"/>
-              </w:rPr>
-              <w:t xml:space="preserve"> </w:t>
-            </w:r>
-            <w:r>
-              <w:rPr>
-                <w:rFonts w:ascii="Arial"/>
-                <w:b/>
-                <w:sz w:val="19"/>
-              </w:rPr>
-              <w:t>Informasi</w:t>
-            </w:r>
-            <w:r>
-              <w:rPr>
-                <w:rFonts w:ascii="Arial"/>
-                <w:b/>
-                <w:spacing w:val="-50"/>
-                <w:sz w:val="19"/>
-              </w:rPr>
-              <w:t xml:space="preserve"> </w:t>
-            </w:r>
-            <w:r>
-              <w:rPr>
-                <w:rFonts w:ascii="Arial"/>
-                <w:b/>
-                <w:sz w:val="19"/>
-              </w:rPr>
-              <w:t>Statistik</w:t>
-            </w:r>
-            <w:r>
-              <w:rPr>
-                <w:rFonts w:ascii="Arial"/>
-                <w:b/>
-                <w:spacing w:val="-2"/>
-                <w:sz w:val="19"/>
-              </w:rPr>
-              <w:t xml:space="preserve"> </w:t>
-            </w:r>
-            <w:r>
-              <w:rPr>
-                <w:rFonts w:ascii="Arial"/>
-                <w:b/>
-                <w:sz w:val="19"/>
-              </w:rPr>
-              <w:t>(054.01.GG)</w:t>
+              <w:t>)</w:t>
             </w:r>
           </w:p>
         </w:tc>
@@ -22550,6 +22287,8 @@
           <w:szCs w:val="22"/>
         </w:rPr>
       </w:pPr>
+      <w:bookmarkStart w:id="0" w:name="_GoBack"/>
+      <w:bookmarkEnd w:id="0"/>
     </w:p>
     <w:sectPr>
       <w:pgSz w:w="11907" w:h="16839" w:code="9"/>

</xml_diff>